<commit_message>
Recovered and secured all project files✔️
</commit_message>
<xml_diff>
--- a/docs/Project Proposal.docx
+++ b/docs/Project Proposal.docx
@@ -28,7 +28,7 @@
                     </pic:cNvPicPr>
                   </pic:nvPicPr>
                   <pic:blipFill>
-                    <a:blip r:embed="rId5">
+                    <a:blip r:embed="rId6">
                       <a:extLst>
                         <a:ext uri="{28A0092B-C50C-407E-A947-70E740481C1C}">
                           <a14:useLocalDpi xmlns:a14="http://schemas.microsoft.com/office/drawing/2010/main" val="0"/>
@@ -163,27 +163,7 @@
           <w:szCs w:val="40"/>
           <w:lang w:val="tr-TR" w:eastAsia="tr-TR"/>
         </w:rPr>
-        <w:t xml:space="preserve">SOFTWARE DEVELOPMENT DESIGN </w:t>
-      </w:r>
-      <w:r>
-        <w:rPr>
-          <w:rFonts w:ascii="Times New Roman" w:hAnsi="Times New Roman" w:cs="Times New Roman"/>
-          <w:b/>
-          <w:sz w:val="40"/>
-          <w:szCs w:val="40"/>
-          <w:lang w:val="tr-TR" w:eastAsia="tr-TR"/>
-        </w:rPr>
-        <w:t>AND</w:t>
-      </w:r>
-      <w:r>
-        <w:rPr>
-          <w:rFonts w:ascii="Times New Roman" w:hAnsi="Times New Roman" w:cs="Times New Roman"/>
-          <w:b/>
-          <w:sz w:val="40"/>
-          <w:szCs w:val="40"/>
-          <w:lang w:val="tr-TR" w:eastAsia="tr-TR"/>
-        </w:rPr>
-        <w:t xml:space="preserve"> PRACTICE PROJECT PROPOSAL</w:t>
+        <w:t>SOFTWARE DEVELOPMENT DESIGN AND PRACTICE PROJECT PROPOSAL</w:t>
       </w:r>
     </w:p>
     <w:p>
@@ -388,13 +368,7 @@
         <w:rPr>
           <w:sz w:val="32"/>
         </w:rPr>
-        <w:t xml:space="preserve"> </w:t>
-      </w:r>
-      <w:r>
-        <w:rPr>
-          <w:sz w:val="32"/>
-        </w:rPr>
-        <w:t xml:space="preserve">1306210007         </w:t>
+        <w:t xml:space="preserve"> 1306210007         </w:t>
       </w:r>
       <w:proofErr w:type="spellStart"/>
       <w:r>
@@ -1040,8 +1014,6 @@
         </w:rPr>
         <w:t>pre</w:t>
       </w:r>
-      <w:bookmarkStart w:id="0" w:name="_GoBack"/>
-      <w:bookmarkEnd w:id="0"/>
       <w:r>
         <w:rPr>
           <w:rFonts w:asciiTheme="majorHAnsi" w:hAnsiTheme="majorHAnsi" w:cstheme="majorHAnsi"/>
@@ -1266,17 +1238,7 @@
           <w:sz w:val="24"/>
           <w:szCs w:val="24"/>
         </w:rPr>
-        <w:t>.2</w:t>
-      </w:r>
-      <w:r>
-        <w:rPr>
-          <w:rFonts w:asciiTheme="majorHAnsi" w:hAnsiTheme="majorHAnsi" w:cstheme="majorHAnsi"/>
-          <w:b/>
-          <w:bCs/>
-          <w:sz w:val="24"/>
-          <w:szCs w:val="24"/>
-        </w:rPr>
-        <w:t xml:space="preserve">) </w:t>
+        <w:t xml:space="preserve">.2) </w:t>
       </w:r>
       <w:r>
         <w:rPr>
@@ -1340,17 +1302,7 @@
           <w:sz w:val="24"/>
           <w:szCs w:val="24"/>
         </w:rPr>
-        <w:t>.3</w:t>
-      </w:r>
-      <w:r>
-        <w:rPr>
-          <w:rFonts w:asciiTheme="majorHAnsi" w:hAnsiTheme="majorHAnsi" w:cstheme="majorHAnsi"/>
-          <w:b/>
-          <w:bCs/>
-          <w:sz w:val="24"/>
-          <w:szCs w:val="24"/>
-        </w:rPr>
-        <w:t xml:space="preserve">) </w:t>
+        <w:t xml:space="preserve">.3) </w:t>
       </w:r>
       <w:r>
         <w:rPr>
@@ -1481,17 +1433,7 @@
           <w:sz w:val="24"/>
           <w:szCs w:val="24"/>
         </w:rPr>
-        <w:t>.4</w:t>
-      </w:r>
-      <w:r>
-        <w:rPr>
-          <w:rFonts w:asciiTheme="majorHAnsi" w:hAnsiTheme="majorHAnsi" w:cstheme="majorHAnsi"/>
-          <w:b/>
-          <w:bCs/>
-          <w:sz w:val="24"/>
-          <w:szCs w:val="24"/>
-        </w:rPr>
-        <w:t xml:space="preserve">) </w:t>
+        <w:t xml:space="preserve">.4) </w:t>
       </w:r>
       <w:r>
         <w:rPr>
@@ -1562,17 +1504,7 @@
           <w:sz w:val="24"/>
           <w:szCs w:val="24"/>
         </w:rPr>
-        <w:t>.5</w:t>
-      </w:r>
-      <w:r>
-        <w:rPr>
-          <w:rFonts w:asciiTheme="majorHAnsi" w:hAnsiTheme="majorHAnsi" w:cstheme="majorHAnsi"/>
-          <w:b/>
-          <w:bCs/>
-          <w:sz w:val="24"/>
-          <w:szCs w:val="24"/>
-        </w:rPr>
-        <w:t xml:space="preserve">) </w:t>
+        <w:t xml:space="preserve">.5) </w:t>
       </w:r>
       <w:r>
         <w:rPr>
@@ -1653,17 +1585,7 @@
           <w:sz w:val="24"/>
           <w:szCs w:val="24"/>
         </w:rPr>
-        <w:t>.6</w:t>
-      </w:r>
-      <w:r>
-        <w:rPr>
-          <w:rFonts w:asciiTheme="majorHAnsi" w:hAnsiTheme="majorHAnsi" w:cstheme="majorHAnsi"/>
-          <w:b/>
-          <w:bCs/>
-          <w:sz w:val="24"/>
-          <w:szCs w:val="24"/>
-        </w:rPr>
-        <w:t xml:space="preserve">) </w:t>
+        <w:t xml:space="preserve">.6) </w:t>
       </w:r>
       <w:r>
         <w:rPr>
@@ -2680,6 +2602,34 @@
         </w:rPr>
         <w:t>AWS</w:t>
       </w:r>
+    </w:p>
+    <w:p>
+      <w:pPr>
+        <w:pStyle w:val="Balk2"/>
+        <w:rPr>
+          <w:b/>
+          <w:color w:val="auto"/>
+        </w:rPr>
+      </w:pPr>
+      <w:r>
+        <w:rPr>
+          <w:b/>
+          <w:color w:val="auto"/>
+        </w:rPr>
+        <w:t>5) URL to GitHub repo</w:t>
+      </w:r>
+    </w:p>
+    <w:p>
+      <w:hyperlink r:id="rId7" w:history="1">
+        <w:r>
+          <w:rPr>
+            <w:rStyle w:val="Kpr"/>
+          </w:rPr>
+          <w:t>https://github.com/YusufSamilGormus/Automated-Code-Review-System</w:t>
+        </w:r>
+      </w:hyperlink>
+      <w:bookmarkStart w:id="0" w:name="_GoBack"/>
+      <w:bookmarkEnd w:id="0"/>
     </w:p>
     <w:p>
       <w:pPr>
@@ -4615,6 +4565,7 @@
   <w:style w:type="character" w:default="1" w:styleId="VarsaylanParagrafYazTipi">
     <w:name w:val="Default Paragraph Font"/>
     <w:uiPriority w:val="1"/>
+    <w:semiHidden/>
     <w:unhideWhenUsed/>
   </w:style>
   <w:style w:type="table" w:default="1" w:styleId="NormalTablo">
@@ -4715,6 +4666,17 @@
       <w:color w:val="1F4D78" w:themeColor="accent1" w:themeShade="7F"/>
       <w:sz w:val="24"/>
       <w:szCs w:val="24"/>
+    </w:rPr>
+  </w:style>
+  <w:style w:type="character" w:styleId="Kpr">
+    <w:name w:val="Hyperlink"/>
+    <w:basedOn w:val="VarsaylanParagrafYazTipi"/>
+    <w:uiPriority w:val="99"/>
+    <w:unhideWhenUsed/>
+    <w:rsid w:val="00862EE3"/>
+    <w:rPr>
+      <w:color w:val="0563C1" w:themeColor="hyperlink"/>
+      <w:u w:val="single"/>
     </w:rPr>
   </w:style>
 </w:styles>
@@ -4979,4 +4941,16 @@
     </a:ext>
   </a:extLst>
 </a:theme>
+</file>
+
+<file path=customXml/item1.xml><?xml version="1.0" encoding="utf-8"?>
+<b:Sources xmlns:b="http://schemas.openxmlformats.org/officeDocument/2006/bibliography" xmlns="http://schemas.openxmlformats.org/officeDocument/2006/bibliography" SelectedStyle="\APASixthEditionOfficeOnline.xsl" StyleName="APA" Version="6"/>
+</file>
+
+<file path=customXml/itemProps1.xml><?xml version="1.0" encoding="utf-8"?>
+<ds:datastoreItem xmlns:ds="http://schemas.openxmlformats.org/officeDocument/2006/customXml" ds:itemID="{1DC6AC48-28B6-49B1-A1AF-8B9C150C1F6F}">
+  <ds:schemaRefs>
+    <ds:schemaRef ds:uri="http://schemas.openxmlformats.org/officeDocument/2006/bibliography"/>
+  </ds:schemaRefs>
+</ds:datastoreItem>
 </file>
</xml_diff>